<commit_message>
Create new project ICloneableExample
</commit_message>
<xml_diff>
--- a/Задание 6 отчет.docx
+++ b/Задание 6 отчет.docx
@@ -11,6 +11,11 @@
       </w:r>
     </w:p>
     <w:p>
+      <w:pPr>
+        <w:rPr>
+          <w:lang w:val="en-US"/>
+        </w:rPr>
+      </w:pPr>
       <w:r>
         <w:rPr>
           <w:noProof/>
@@ -51,6 +56,9 @@
             </a:graphic>
           </wp:inline>
         </w:drawing>
+      </w:r>
+      <w:r>
+        <w:t xml:space="preserve"> </w:t>
       </w:r>
       <w:bookmarkStart w:id="0" w:name="_GoBack"/>
       <w:bookmarkEnd w:id="0"/>

</xml_diff>